<commit_message>
Languages (A-D) translation completed
</commit_message>
<xml_diff>
--- a/CLDR/Characters/Activities.docx
+++ b/CLDR/Characters/Activities.docx
@@ -169,7 +169,15 @@
           </w:tcPr>
           <w:p>
             <w:r>
-              <w:t>celebration | halloween | jack | jack-o-lantern | lantern</w:t>
+              <w:t xml:space="preserve">celebration | </w:t>
+            </w:r>
+            <w:proofErr w:type="spellStart"/>
+            <w:r>
+              <w:t>halloween</w:t>
+            </w:r>
+            <w:proofErr w:type="spellEnd"/>
+            <w:r>
+              <w:t xml:space="preserve"> | jack | jack-o-lantern | lantern</w:t>
             </w:r>
           </w:p>
         </w:tc>
@@ -1451,7 +1459,35 @@
             <w:noWrap/>
             <w:hideMark/>
           </w:tcPr>
-          <w:p/>
+          <w:p>
+            <w:pPr>
+              <w:rPr>
+                <w:rFonts w:ascii="Times New Roman" w:hAnsi="Times New Roman" w:cs="Nirmala UI"/>
+                <w:lang w:val="sat-Olck-IN"/>
+              </w:rPr>
+            </w:pPr>
+            <w:r>
+              <w:rPr>
+                <w:rFonts w:ascii="Nirmala UI" w:hAnsi="Nirmala UI" w:cs="Nirmala UI"/>
+                <w:lang w:val="sat-Olck-IN"/>
+              </w:rPr>
+              <w:t>ᱯᱟᱨᱡᱤ</w:t>
+            </w:r>
+            <w:r>
+              <w:rPr>
+                <w:rFonts w:ascii="Times New Roman" w:hAnsi="Times New Roman" w:cs="Nirmala UI"/>
+                <w:lang w:val="sat-Olck-IN"/>
+              </w:rPr>
+              <w:t xml:space="preserve"> </w:t>
+            </w:r>
+            <w:r>
+              <w:rPr>
+                <w:rFonts w:ascii="Nirmala UI" w:hAnsi="Nirmala UI" w:cs="Nirmala UI"/>
+                <w:lang w:val="sat-Olck-IN"/>
+              </w:rPr>
+              <w:t>ᱯᱚᱯᱟᱹᱨ</w:t>
+            </w:r>
+          </w:p>
         </w:tc>
       </w:tr>
       <w:tr>
@@ -1484,17 +1520,63 @@
           </w:tcPr>
           <w:p>
             <w:r>
-              <w:t>celebration | party | popper | tada</w:t>
-            </w:r>
-          </w:p>
-        </w:tc>
-        <w:tc>
-          <w:tcPr>
-            <w:tcW w:w="4940" w:type="dxa"/>
-            <w:noWrap/>
-            <w:hideMark/>
-          </w:tcPr>
-          <w:p/>
+              <w:t xml:space="preserve">celebration | party | popper | </w:t>
+            </w:r>
+            <w:proofErr w:type="spellStart"/>
+            <w:r>
+              <w:t>tada</w:t>
+            </w:r>
+            <w:proofErr w:type="spellEnd"/>
+          </w:p>
+        </w:tc>
+        <w:tc>
+          <w:tcPr>
+            <w:tcW w:w="4940" w:type="dxa"/>
+            <w:noWrap/>
+            <w:hideMark/>
+          </w:tcPr>
+          <w:p>
+            <w:pPr>
+              <w:rPr>
+                <w:rFonts w:ascii="Times New Roman" w:hAnsi="Times New Roman" w:cs="Nirmala UI"/>
+                <w:lang w:val="sat-Olck-IN"/>
+              </w:rPr>
+            </w:pPr>
+            <w:r>
+              <w:rPr>
+                <w:rFonts w:ascii="Nirmala UI" w:hAnsi="Nirmala UI" w:cs="Nirmala UI"/>
+                <w:lang w:val="sat-Olck-IN"/>
+              </w:rPr>
+              <w:t>ᱢᱟᱱᱟᱣ</w:t>
+            </w:r>
+            <w:r>
+              <w:t xml:space="preserve">| </w:t>
+            </w:r>
+            <w:r>
+              <w:rPr>
+                <w:rFonts w:ascii="Nirmala UI" w:hAnsi="Nirmala UI" w:cs="Nirmala UI"/>
+                <w:lang w:val="sat-Olck-IN"/>
+              </w:rPr>
+              <w:t>ᱯᱟᱴᱤ</w:t>
+            </w:r>
+            <w:r>
+              <w:t xml:space="preserve"> |</w:t>
+            </w:r>
+            <w:r>
+              <w:rPr>
+                <w:rFonts w:ascii="Times New Roman" w:hAnsi="Times New Roman"/>
+                <w:lang w:val="sat-Olck-IN"/>
+              </w:rPr>
+              <w:t xml:space="preserve"> </w:t>
+            </w:r>
+            <w:r>
+              <w:rPr>
+                <w:rFonts w:ascii="Nirmala UI" w:hAnsi="Nirmala UI" w:cs="Nirmala UI"/>
+                <w:lang w:val="sat-Olck-IN"/>
+              </w:rPr>
+              <w:t>ᱯᱚᱯᱟᱹᱨ</w:t>
+            </w:r>
+          </w:p>
         </w:tc>
       </w:tr>
       <w:tr>
@@ -1537,7 +1619,35 @@
             <w:noWrap/>
             <w:hideMark/>
           </w:tcPr>
-          <w:p/>
+          <w:p>
+            <w:pPr>
+              <w:rPr>
+                <w:rFonts w:ascii="Times New Roman" w:hAnsi="Times New Roman" w:cs="Nirmala UI"/>
+                <w:lang w:val="sat-Olck-IN"/>
+              </w:rPr>
+            </w:pPr>
+            <w:r>
+              <w:rPr>
+                <w:rFonts w:ascii="Nirmala UI" w:hAnsi="Nirmala UI" w:cs="Nirmala UI"/>
+                <w:lang w:val="sat-Olck-IN"/>
+              </w:rPr>
+              <w:t>ᱠᱚᱱᱯᱷᱮᱴᱤ</w:t>
+            </w:r>
+            <w:r>
+              <w:rPr>
+                <w:rFonts w:ascii="Times New Roman" w:hAnsi="Times New Roman" w:cs="Nirmala UI"/>
+                <w:lang w:val="sat-Olck-IN"/>
+              </w:rPr>
+              <w:t xml:space="preserve"> </w:t>
+            </w:r>
+            <w:r>
+              <w:rPr>
+                <w:rFonts w:ascii="Nirmala UI" w:hAnsi="Nirmala UI" w:cs="Nirmala UI"/>
+                <w:lang w:val="sat-Olck-IN"/>
+              </w:rPr>
+              <w:t>ᱵᱚᱞ</w:t>
+            </w:r>
+          </w:p>
         </w:tc>
       </w:tr>
       <w:tr>
@@ -1612,8 +1722,13 @@
             <w:hideMark/>
           </w:tcPr>
           <w:p>
-            <w:r>
-              <w:t>tanabata tree</w:t>
+            <w:proofErr w:type="spellStart"/>
+            <w:r>
+              <w:t>tanabata</w:t>
+            </w:r>
+            <w:proofErr w:type="spellEnd"/>
+            <w:r>
+              <w:t xml:space="preserve"> tree</w:t>
             </w:r>
           </w:p>
         </w:tc>
@@ -1656,7 +1771,15 @@
           </w:tcPr>
           <w:p>
             <w:r>
-              <w:t>banner | celebration | Japanese | tanabata tree | tree</w:t>
+              <w:t xml:space="preserve">banner | celebration | Japanese | </w:t>
+            </w:r>
+            <w:proofErr w:type="spellStart"/>
+            <w:r>
+              <w:t>tanabata</w:t>
+            </w:r>
+            <w:proofErr w:type="spellEnd"/>
+            <w:r>
+              <w:t xml:space="preserve"> tree | tree</w:t>
             </w:r>
           </w:p>
         </w:tc>
@@ -2173,7 +2296,23 @@
           </w:tcPr>
           <w:p>
             <w:r>
-              <w:t>gift | good luck | hóngbāo | lai see | money | red envelope</w:t>
+              <w:t xml:space="preserve">gift | good luck | </w:t>
+            </w:r>
+            <w:proofErr w:type="spellStart"/>
+            <w:r>
+              <w:t>hóngbāo</w:t>
+            </w:r>
+            <w:proofErr w:type="spellEnd"/>
+            <w:r>
+              <w:t xml:space="preserve"> | </w:t>
+            </w:r>
+            <w:proofErr w:type="spellStart"/>
+            <w:r>
+              <w:t>lai</w:t>
+            </w:r>
+            <w:proofErr w:type="spellEnd"/>
+            <w:r>
+              <w:t xml:space="preserve"> see | money | red envelope</w:t>
             </w:r>
           </w:p>
         </w:tc>
@@ -3592,8 +3731,13 @@
             <w:hideMark/>
           </w:tcPr>
           <w:p>
-            <w:r>
-              <w:t>american football</w:t>
+            <w:proofErr w:type="spellStart"/>
+            <w:r>
+              <w:t>american</w:t>
+            </w:r>
+            <w:proofErr w:type="spellEnd"/>
+            <w:r>
+              <w:t xml:space="preserve"> football</w:t>
             </w:r>
           </w:p>
         </w:tc>
@@ -3635,8 +3779,13 @@
             <w:hideMark/>
           </w:tcPr>
           <w:p>
-            <w:r>
-              <w:t>american | ball | football</w:t>
+            <w:proofErr w:type="spellStart"/>
+            <w:r>
+              <w:t>american</w:t>
+            </w:r>
+            <w:proofErr w:type="spellEnd"/>
+            <w:r>
+              <w:t xml:space="preserve"> | ball | football</w:t>
             </w:r>
           </w:p>
         </w:tc>
@@ -5099,8 +5248,13 @@
           </w:tcPr>
           <w:p>
             <w:r>
-              <w:t>diving | diving mask | scuba | snorkeling</w:t>
-            </w:r>
+              <w:t xml:space="preserve">diving | diving mask | scuba | </w:t>
+            </w:r>
+            <w:proofErr w:type="spellStart"/>
+            <w:r>
+              <w:t>snorkeling</w:t>
+            </w:r>
+            <w:proofErr w:type="spellEnd"/>
           </w:p>
         </w:tc>
         <w:tc>
@@ -6002,8 +6156,13 @@
             <w:hideMark/>
           </w:tcPr>
           <w:p>
-            <w:r>
-              <w:t>nazar amulet</w:t>
+            <w:proofErr w:type="spellStart"/>
+            <w:r>
+              <w:t>nazar</w:t>
+            </w:r>
+            <w:proofErr w:type="spellEnd"/>
+            <w:r>
+              <w:t xml:space="preserve"> amulet</w:t>
             </w:r>
           </w:p>
         </w:tc>
@@ -6046,7 +6205,23 @@
           </w:tcPr>
           <w:p>
             <w:r>
-              <w:t>bead | charm | evil-eye | nazar | nazar amulet | talisman</w:t>
+              <w:t xml:space="preserve">bead | charm | evil-eye | </w:t>
+            </w:r>
+            <w:proofErr w:type="spellStart"/>
+            <w:r>
+              <w:t>nazar</w:t>
+            </w:r>
+            <w:proofErr w:type="spellEnd"/>
+            <w:r>
+              <w:t xml:space="preserve"> | </w:t>
+            </w:r>
+            <w:proofErr w:type="spellStart"/>
+            <w:r>
+              <w:t>nazar</w:t>
+            </w:r>
+            <w:proofErr w:type="spellEnd"/>
+            <w:r>
+              <w:t xml:space="preserve"> amulet | talisman</w:t>
             </w:r>
           </w:p>
         </w:tc>
@@ -6734,8 +6909,13 @@
           </w:tcPr>
           <w:p>
             <w:r>
-              <w:t>doll | nesting | nesting dolls | russia</w:t>
-            </w:r>
+              <w:t xml:space="preserve">doll | nesting | nesting dolls | </w:t>
+            </w:r>
+            <w:proofErr w:type="spellStart"/>
+            <w:r>
+              <w:t>russia</w:t>
+            </w:r>
+            <w:proofErr w:type="spellEnd"/>
           </w:p>
         </w:tc>
         <w:tc>
@@ -7320,8 +7500,13 @@
             <w:hideMark/>
           </w:tcPr>
           <w:p>
-            <w:r>
-              <w:t>mahjong red dragon</w:t>
+            <w:proofErr w:type="spellStart"/>
+            <w:r>
+              <w:t>mahjong</w:t>
+            </w:r>
+            <w:proofErr w:type="spellEnd"/>
+            <w:r>
+              <w:t xml:space="preserve"> red dragon</w:t>
             </w:r>
           </w:p>
         </w:tc>
@@ -7364,7 +7549,23 @@
           </w:tcPr>
           <w:p>
             <w:r>
-              <w:t>game | mahjong | mahjong red dragon | red</w:t>
+              <w:t xml:space="preserve">game | </w:t>
+            </w:r>
+            <w:proofErr w:type="spellStart"/>
+            <w:r>
+              <w:t>mahjong</w:t>
+            </w:r>
+            <w:proofErr w:type="spellEnd"/>
+            <w:r>
+              <w:t xml:space="preserve"> | </w:t>
+            </w:r>
+            <w:proofErr w:type="spellStart"/>
+            <w:r>
+              <w:t>mahjong</w:t>
+            </w:r>
+            <w:proofErr w:type="spellEnd"/>
+            <w:r>
+              <w:t xml:space="preserve"> red dragon | red</w:t>
             </w:r>
           </w:p>
         </w:tc>
@@ -7536,7 +7737,15 @@
           </w:tcPr>
           <w:p>
             <w:r>
-              <w:t>art | mask | performing | performing arts | theater | theatre</w:t>
+              <w:t xml:space="preserve">art | mask | performing | performing arts | </w:t>
+            </w:r>
+            <w:proofErr w:type="spellStart"/>
+            <w:r>
+              <w:t>theater</w:t>
+            </w:r>
+            <w:proofErr w:type="spellEnd"/>
+            <w:r>
+              <w:t xml:space="preserve"> | theatre</w:t>
             </w:r>
           </w:p>
         </w:tc>

</xml_diff>